<commit_message>
en Multi poder seleccionar nivel
</commit_message>
<xml_diff>
--- a/serpiente colas/El juego debe mostrar los siguientes requisitos nuevos.docx
+++ b/serpiente colas/El juego debe mostrar los siguientes requisitos nuevos.docx
@@ -7,6 +7,27 @@
         <w:spacing w:after="0"/>
       </w:pPr>
       <w:r>
+        <w:t xml:space="preserve">individual y </w:t>
+      </w:r>
+      <w:proofErr w:type="spellStart"/>
+      <w:r>
+        <w:t>multi</w:t>
+      </w:r>
+      <w:proofErr w:type="spellEnd"/>
+      <w:r>
+        <w:t xml:space="preserve"> no cambian color fruta</w:t>
+      </w:r>
+    </w:p>
+    <w:p>
+      <w:pPr>
+        <w:spacing w:after="0"/>
+      </w:pPr>
+    </w:p>
+    <w:p>
+      <w:pPr>
+        <w:spacing w:after="0"/>
+      </w:pPr>
+      <w:r>
         <w:t>1.1. Modo de juego: Competición individual</w:t>
       </w:r>
     </w:p>
@@ -15,39 +36,7 @@
         <w:spacing w:after="0"/>
       </w:pPr>
       <w:r>
-        <w:t>Cambiar de nivel al alcanzar el objetivo</w:t>
-      </w:r>
-    </w:p>
-    <w:p>
-      <w:pPr>
-        <w:spacing w:after="0"/>
-      </w:pPr>
-      <w:r>
-        <w:t xml:space="preserve">acabar cuando objetivo del </w:t>
-      </w:r>
-      <w:proofErr w:type="spellStart"/>
-      <w:r>
-        <w:t>ultimo</w:t>
-      </w:r>
-      <w:proofErr w:type="spellEnd"/>
-      <w:r>
-        <w:t xml:space="preserve"> nivel</w:t>
-      </w:r>
-    </w:p>
-    <w:p>
-      <w:pPr>
-        <w:spacing w:after="0"/>
-      </w:pPr>
-      <w:r>
-        <w:t xml:space="preserve">crear clase </w:t>
-      </w:r>
-      <w:proofErr w:type="spellStart"/>
-      <w:r>
-        <w:t>competicion</w:t>
-      </w:r>
-      <w:proofErr w:type="spellEnd"/>
-      <w:r>
-        <w:t xml:space="preserve"> individual y añadir cambios</w:t>
+        <w:t>Mantener tablero</w:t>
       </w:r>
     </w:p>
     <w:p>
@@ -57,17 +46,6 @@
           <w:color w:val="FF0000"/>
         </w:rPr>
       </w:pPr>
-      <w:r>
-        <w:t>no cambiar de tablero por el tick</w:t>
-      </w:r>
-    </w:p>
-    <w:p>
-      <w:pPr>
-        <w:spacing w:after="0"/>
-        <w:rPr>
-          <w:color w:val="FF0000"/>
-        </w:rPr>
-      </w:pPr>
     </w:p>
     <w:p>
       <w:pPr>
@@ -82,47 +60,15 @@
         <w:spacing w:after="0"/>
       </w:pPr>
       <w:r>
-        <w:t xml:space="preserve">En esta modalidad, dos jugadores juegan a la vez. Los jugadores podrán seleccionar el nivel </w:t>
-      </w:r>
-    </w:p>
-    <w:p>
-      <w:pPr>
-        <w:spacing w:after="0"/>
-      </w:pPr>
-      <w:r>
-        <w:t>donde quieren jugar aunque no pasarán de nivel. Consideramos dos modos de competición:</w:t>
-      </w:r>
-    </w:p>
-    <w:p>
-      <w:pPr>
-        <w:spacing w:after="0"/>
-      </w:pPr>
-      <w:r>
-        <w:t xml:space="preserve"> Competición entre dos jugadores (Modo A). En el tablero aparecen dos serpientes </w:t>
-      </w:r>
-    </w:p>
-    <w:p>
-      <w:pPr>
-        <w:spacing w:after="0"/>
-      </w:pPr>
-      <w:r>
-        <w:t xml:space="preserve">controladas por dos jugadores que compiten por la comida. Un jugador pierde si su </w:t>
-      </w:r>
-    </w:p>
-    <w:p>
-      <w:pPr>
-        <w:spacing w:after="0"/>
-      </w:pPr>
-      <w:r>
-        <w:t xml:space="preserve">serpiente cocha consigo misma, con la serpiente del adversario o bien con algún </w:t>
-      </w:r>
-    </w:p>
-    <w:p>
-      <w:pPr>
-        <w:spacing w:after="0"/>
-      </w:pPr>
-      <w:r>
-        <w:t xml:space="preserve">obstáculo del tablero. </w:t>
+        <w:t>Seleccionar nivel</w:t>
+      </w:r>
+    </w:p>
+    <w:p>
+      <w:pPr>
+        <w:spacing w:after="0"/>
+      </w:pPr>
+      <w:r>
+        <w:t xml:space="preserve"> </w:t>
       </w:r>
     </w:p>
     <w:p>

</xml_diff>